<commit_message>
Last neural network notes
</commit_message>
<xml_diff>
--- a/SNEIA_Semillero.docx
+++ b/SNEIA_Semillero.docx
@@ -108,7 +108,7 @@
           <w:b w:val="1"/>
           <w:rtl w:val="0"/>
         </w:rPr>
-        <w:t xml:space="preserve">La fase avanzad es:</w:t>
+        <w:t xml:space="preserve">La fase avanzada es:</w:t>
       </w:r>
     </w:p>
     <w:p>
@@ -303,7 +303,7 @@
         <w:rPr>
           <w:rtl w:val="0"/>
         </w:rPr>
-        <w:t xml:space="preserve">Iteracion: cuantas épocas y cuantas veces se usara la red durante su proceso de aprendizaje</w:t>
+        <w:t xml:space="preserve">Iteración: cuantas épocas y cuantas veces se usara la red durante su proceso de aprendizaje</w:t>
       </w:r>
     </w:p>
     <w:p>
@@ -338,12 +338,12 @@
             <wp:extent cx="3965868" cy="2880580"/>
             <wp:effectExtent b="0" l="0" r="0" t="0"/>
             <wp:wrapSquare wrapText="bothSides" distB="114300" distT="114300" distL="114300" distR="114300"/>
-            <wp:docPr id="2" name="image2.png"/>
+            <wp:docPr id="2" name="image1.png"/>
             <a:graphic>
               <a:graphicData uri="http://schemas.openxmlformats.org/drawingml/2006/picture">
                 <pic:pic>
                   <pic:nvPicPr>
-                    <pic:cNvPr id="0" name="image2.png"/>
+                    <pic:cNvPr id="0" name="image1.png"/>
                     <pic:cNvPicPr preferRelativeResize="0"/>
                   </pic:nvPicPr>
                   <pic:blipFill>
@@ -1303,12 +1303,12 @@
             <wp:extent cx="5731200" cy="3073400"/>
             <wp:effectExtent b="0" l="0" r="0" t="0"/>
             <wp:wrapSquare wrapText="bothSides" distB="114300" distT="114300" distL="114300" distR="114300"/>
-            <wp:docPr id="4" name="image6.png"/>
+            <wp:docPr id="4" name="image4.png"/>
             <a:graphic>
               <a:graphicData uri="http://schemas.openxmlformats.org/drawingml/2006/picture">
                 <pic:pic>
                   <pic:nvPicPr>
-                    <pic:cNvPr id="0" name="image6.png"/>
+                    <pic:cNvPr id="0" name="image4.png"/>
                     <pic:cNvPicPr preferRelativeResize="0"/>
                   </pic:nvPicPr>
                   <pic:blipFill>
@@ -1374,12 +1374,12 @@
             <wp:extent cx="5406466" cy="2926080"/>
             <wp:effectExtent b="0" l="0" r="0" t="0"/>
             <wp:wrapSquare wrapText="bothSides" distB="114300" distT="114300" distL="114300" distR="114300"/>
-            <wp:docPr id="5" name="image5.png"/>
+            <wp:docPr id="5" name="image6.png"/>
             <a:graphic>
               <a:graphicData uri="http://schemas.openxmlformats.org/drawingml/2006/picture">
                 <pic:pic>
                   <pic:nvPicPr>
-                    <pic:cNvPr id="0" name="image5.png"/>
+                    <pic:cNvPr id="0" name="image6.png"/>
                     <pic:cNvPicPr preferRelativeResize="0"/>
                   </pic:nvPicPr>
                   <pic:blipFill>
@@ -1815,12 +1815,12 @@
             <wp:extent cx="3409950" cy="1990725"/>
             <wp:effectExtent b="0" l="0" r="0" t="0"/>
             <wp:wrapSquare wrapText="bothSides" distB="114300" distT="114300" distL="114300" distR="114300"/>
-            <wp:docPr id="6" name="image3.png"/>
+            <wp:docPr id="6" name="image2.png"/>
             <a:graphic>
               <a:graphicData uri="http://schemas.openxmlformats.org/drawingml/2006/picture">
                 <pic:pic>
                   <pic:nvPicPr>
-                    <pic:cNvPr id="0" name="image3.png"/>
+                    <pic:cNvPr id="0" name="image2.png"/>
                     <pic:cNvPicPr preferRelativeResize="0"/>
                   </pic:nvPicPr>
                   <pic:blipFill>
@@ -1930,12 +1930,12 @@
             <wp:extent cx="5086350" cy="4733925"/>
             <wp:effectExtent b="0" l="0" r="0" t="0"/>
             <wp:wrapSquare wrapText="bothSides" distB="114300" distT="114300" distL="114300" distR="114300"/>
-            <wp:docPr id="3" name="image4.png"/>
+            <wp:docPr id="3" name="image3.png"/>
             <a:graphic>
               <a:graphicData uri="http://schemas.openxmlformats.org/drawingml/2006/picture">
                 <pic:pic>
                   <pic:nvPicPr>
-                    <pic:cNvPr id="0" name="image4.png"/>
+                    <pic:cNvPr id="0" name="image3.png"/>
                     <pic:cNvPicPr preferRelativeResize="0"/>
                   </pic:nvPicPr>
                   <pic:blipFill>
@@ -2337,12 +2337,12 @@
             <wp:extent cx="4410075" cy="2238375"/>
             <wp:effectExtent b="0" l="0" r="0" t="0"/>
             <wp:wrapSquare wrapText="bothSides" distB="114300" distT="114300" distL="114300" distR="114300"/>
-            <wp:docPr id="1" name="image1.png"/>
+            <wp:docPr id="1" name="image5.png"/>
             <a:graphic>
               <a:graphicData uri="http://schemas.openxmlformats.org/drawingml/2006/picture">
                 <pic:pic>
                   <pic:nvPicPr>
-                    <pic:cNvPr id="0" name="image1.png"/>
+                    <pic:cNvPr id="0" name="image5.png"/>
                     <pic:cNvPicPr preferRelativeResize="0"/>
                   </pic:nvPicPr>
                   <pic:blipFill>
@@ -2434,7 +2434,7 @@
           <w:highlight w:val="white"/>
           <w:rtl w:val="0"/>
         </w:rPr>
-        <w:t xml:space="preserve">Estos utilizar la derivada de la función de pérdida para llegar a un mínimo de la pérdida de datos</w:t>
+        <w:t xml:space="preserve">Estos utilizan la derivada de la función de pérdida para llegar a un mínimo de la pérdida de datos modificando los pesos de las neuronas.</w:t>
       </w:r>
     </w:p>
     <w:p>
@@ -2494,6 +2494,232 @@
         </w:rPr>
         <w:t xml:space="preserve">No se debe dejar correr el algoritmo hasta siempre, debemos utilizar un limite para este, o usar el limite por defecto que este maneja.</w:t>
       </w:r>
+    </w:p>
+    <w:p>
+      <w:pPr>
+        <w:rPr>
+          <w:color w:val="1f1f1f"/>
+          <w:highlight w:val="white"/>
+        </w:rPr>
+      </w:pPr>
+      <w:r>
+        <w:rPr>
+          <w:rtl w:val="0"/>
+        </w:rPr>
+      </w:r>
+    </w:p>
+    <w:p>
+      <w:pPr>
+        <w:rPr>
+          <w:color w:val="1f1f1f"/>
+          <w:highlight w:val="white"/>
+        </w:rPr>
+      </w:pPr>
+      <w:r>
+        <w:rPr>
+          <w:rtl w:val="0"/>
+        </w:rPr>
+      </w:r>
+    </w:p>
+    <w:p>
+      <w:pPr>
+        <w:rPr>
+          <w:color w:val="1f1f1f"/>
+          <w:highlight w:val="white"/>
+        </w:rPr>
+      </w:pPr>
+      <w:r>
+        <w:rPr>
+          <w:color w:val="1f1f1f"/>
+          <w:highlight w:val="white"/>
+          <w:rtl w:val="0"/>
+        </w:rPr>
+        <w:t xml:space="preserve">Este maneja como parámetro un </w:t>
+      </w:r>
+      <w:r>
+        <w:rPr>
+          <w:b w:val="1"/>
+          <w:color w:val="1f1f1f"/>
+          <w:highlight w:val="white"/>
+          <w:rtl w:val="0"/>
+        </w:rPr>
+        <w:t xml:space="preserve">learning_rate</w:t>
+      </w:r>
+      <w:r>
+        <w:rPr>
+          <w:color w:val="1f1f1f"/>
+          <w:highlight w:val="white"/>
+          <w:rtl w:val="0"/>
+        </w:rPr>
+        <w:t xml:space="preserve">, que es el tamaño del paso que tomamos a la hora de buscar el mínimo de la función que estamos utilizando, si usamos un learning rate muy grande podemos saltarnos el mínimo global que estamos buscando en la función que estamos usando, si es muy pequeño puede tardar demasiado en hallar este mínimo.</w:t>
+      </w:r>
+    </w:p>
+    <w:p>
+      <w:pPr>
+        <w:rPr>
+          <w:color w:val="1f1f1f"/>
+          <w:highlight w:val="white"/>
+        </w:rPr>
+      </w:pPr>
+      <w:r>
+        <w:rPr>
+          <w:rtl w:val="0"/>
+        </w:rPr>
+      </w:r>
+    </w:p>
+    <w:p>
+      <w:pPr>
+        <w:rPr>
+          <w:color w:val="1f1f1f"/>
+          <w:highlight w:val="white"/>
+        </w:rPr>
+      </w:pPr>
+      <w:r>
+        <w:rPr>
+          <w:color w:val="1f1f1f"/>
+          <w:highlight w:val="white"/>
+          <w:rtl w:val="0"/>
+        </w:rPr>
+        <w:t xml:space="preserve">A la hora de dar el salto en la función buscando el minimo, tomamos el </w:t>
+      </w:r>
+      <w:r>
+        <w:rPr>
+          <w:color w:val="1f1f1f"/>
+          <w:highlight w:val="white"/>
+          <w:rtl w:val="0"/>
+        </w:rPr>
+        <w:t xml:space="preserve">learning_rate</w:t>
+      </w:r>
+      <w:r>
+        <w:rPr>
+          <w:color w:val="1f1f1f"/>
+          <w:highlight w:val="white"/>
+          <w:rtl w:val="0"/>
+        </w:rPr>
+        <w:t xml:space="preserve"> y le multiplicamos un valor dado por el optimizador que nos dice el paso que daremos en la búsqueda del mínimo de la función.</w:t>
+      </w:r>
+    </w:p>
+    <w:p>
+      <w:pPr>
+        <w:rPr>
+          <w:color w:val="1f1f1f"/>
+          <w:highlight w:val="white"/>
+        </w:rPr>
+      </w:pPr>
+      <w:r>
+        <w:rPr>
+          <w:rtl w:val="0"/>
+        </w:rPr>
+      </w:r>
+    </w:p>
+    <w:p>
+      <w:pPr>
+        <w:rPr>
+          <w:color w:val="1f1f1f"/>
+          <w:highlight w:val="white"/>
+        </w:rPr>
+      </w:pPr>
+      <w:r>
+        <w:rPr>
+          <w:b w:val="1"/>
+          <w:color w:val="1f1f1f"/>
+          <w:highlight w:val="white"/>
+          <w:rtl w:val="0"/>
+        </w:rPr>
+        <w:t xml:space="preserve">Métricas:</w:t>
+      </w:r>
+      <w:r>
+        <w:rPr>
+          <w:color w:val="1f1f1f"/>
+          <w:highlight w:val="white"/>
+          <w:rtl w:val="0"/>
+        </w:rPr>
+        <w:t xml:space="preserve"> son maneras de evaluar la red neuronal en su desempeño mientras se entrena y valida los datos.</w:t>
+      </w:r>
+    </w:p>
+    <w:p>
+      <w:pPr>
+        <w:rPr>
+          <w:color w:val="1f1f1f"/>
+          <w:highlight w:val="white"/>
+        </w:rPr>
+      </w:pPr>
+      <w:r>
+        <w:rPr>
+          <w:rtl w:val="0"/>
+        </w:rPr>
+      </w:r>
+    </w:p>
+    <w:p>
+      <w:pPr>
+        <w:rPr>
+          <w:color w:val="1f1f1f"/>
+          <w:highlight w:val="white"/>
+        </w:rPr>
+      </w:pPr>
+      <w:r>
+        <w:rPr>
+          <w:b w:val="1"/>
+          <w:color w:val="1f1f1f"/>
+          <w:highlight w:val="white"/>
+          <w:rtl w:val="0"/>
+        </w:rPr>
+        <w:t xml:space="preserve">Batch size:</w:t>
+      </w:r>
+      <w:r>
+        <w:rPr>
+          <w:color w:val="1f1f1f"/>
+          <w:highlight w:val="white"/>
+          <w:rtl w:val="0"/>
+        </w:rPr>
+        <w:t xml:space="preserve"> nos dice el tamaño del lote que se va a utilizar para el entrenamiento por cada época</w:t>
+      </w:r>
+    </w:p>
+    <w:p>
+      <w:pPr>
+        <w:rPr>
+          <w:color w:val="1f1f1f"/>
+          <w:highlight w:val="white"/>
+        </w:rPr>
+      </w:pPr>
+      <w:r>
+        <w:rPr>
+          <w:rtl w:val="0"/>
+        </w:rPr>
+      </w:r>
+    </w:p>
+    <w:p>
+      <w:pPr>
+        <w:rPr>
+          <w:color w:val="1f1f1f"/>
+          <w:highlight w:val="white"/>
+        </w:rPr>
+      </w:pPr>
+      <w:r>
+        <w:rPr>
+          <w:b w:val="1"/>
+          <w:color w:val="1f1f1f"/>
+          <w:highlight w:val="white"/>
+          <w:rtl w:val="0"/>
+        </w:rPr>
+        <w:t xml:space="preserve">Modelo:</w:t>
+      </w:r>
+      <w:r>
+        <w:rPr>
+          <w:color w:val="1f1f1f"/>
+          <w:highlight w:val="white"/>
+          <w:rtl w:val="0"/>
+        </w:rPr>
+        <w:t xml:space="preserve"> maneja función de activación, función de pérdida y la métrica</w:t>
+      </w:r>
+    </w:p>
+    <w:p>
+      <w:pPr>
+        <w:rPr>
+          <w:color w:val="1f1f1f"/>
+          <w:highlight w:val="white"/>
+        </w:rPr>
+      </w:pPr>
       <w:r>
         <w:rPr>
           <w:rtl w:val="0"/>

</xml_diff>